<commit_message>
Game Components and Room Details
Most of info about rooms and stuff is in this document. Some items
conflict with item descriptions and look commands may overlap with room
descriptions, but we can change stuff in descriptions and in this
document if we need to. but its a start :)
</commit_message>
<xml_diff>
--- a/FinalGame/Room And Item Assignment.docx
+++ b/FinalGame/Room And Item Assignment.docx
@@ -5,22 +5,24 @@
     <w:tbl>
       <w:tblPr>
         <w:tblStyle w:val="TableGrid"/>
-        <w:tblW w:w="0" w:type="auto"/>
-        <w:jc w:val="center"/>
+        <w:tblpPr w:leftFromText="180" w:rightFromText="180" w:vertAnchor="page" w:horzAnchor="page" w:tblpX="550" w:tblpY="365"/>
+        <w:tblW w:w="5547" w:type="pct"/>
         <w:tblLook w:val="04A0" w:firstRow="1" w:lastRow="0" w:firstColumn="1" w:lastColumn="0" w:noHBand="0" w:noVBand="1"/>
       </w:tblPr>
       <w:tblGrid>
-        <w:gridCol w:w="4145"/>
-        <w:gridCol w:w="4145"/>
+        <w:gridCol w:w="2191"/>
+        <w:gridCol w:w="3615"/>
+        <w:gridCol w:w="2461"/>
+        <w:gridCol w:w="2817"/>
+        <w:gridCol w:w="4392"/>
       </w:tblGrid>
       <w:tr>
         <w:trPr>
-          <w:trHeight w:val="326"/>
-          <w:jc w:val="center"/>
+          <w:trHeight w:val="710"/>
         </w:trPr>
         <w:tc>
           <w:tcPr>
-            <w:tcW w:w="4145" w:type="dxa"/>
+            <w:tcW w:w="708" w:type="pct"/>
           </w:tcPr>
           <w:p>
             <w:pPr>
@@ -42,7 +44,7 @@
         </w:tc>
         <w:tc>
           <w:tcPr>
-            <w:tcW w:w="4145" w:type="dxa"/>
+            <w:tcW w:w="1168" w:type="pct"/>
           </w:tcPr>
           <w:p>
             <w:pPr>
@@ -60,16 +62,88 @@
               </w:rPr>
               <w:t>Item</w:t>
             </w:r>
+            <w:r>
+              <w:rPr>
+                <w:b/>
+              </w:rPr>
+              <w:t>s</w:t>
+            </w:r>
+          </w:p>
+        </w:tc>
+        <w:tc>
+          <w:tcPr>
+            <w:tcW w:w="795" w:type="pct"/>
+          </w:tcPr>
+          <w:p>
+            <w:pPr>
+              <w:pStyle w:val="ListParagraph"/>
+              <w:spacing w:line="276" w:lineRule="auto"/>
+              <w:ind w:left="0"/>
+              <w:jc w:val="center"/>
+              <w:rPr>
+                <w:b/>
+              </w:rPr>
+            </w:pPr>
+            <w:r>
+              <w:rPr>
+                <w:b/>
+              </w:rPr>
+              <w:t>Monsters/Traps</w:t>
+            </w:r>
+          </w:p>
+        </w:tc>
+        <w:tc>
+          <w:tcPr>
+            <w:tcW w:w="910" w:type="pct"/>
+          </w:tcPr>
+          <w:p>
+            <w:pPr>
+              <w:pStyle w:val="ListParagraph"/>
+              <w:spacing w:line="276" w:lineRule="auto"/>
+              <w:ind w:left="0"/>
+              <w:jc w:val="center"/>
+              <w:rPr>
+                <w:b/>
+              </w:rPr>
+            </w:pPr>
+            <w:r>
+              <w:rPr>
+                <w:b/>
+              </w:rPr>
+              <w:t>Entry Requirements</w:t>
+            </w:r>
+          </w:p>
+        </w:tc>
+        <w:tc>
+          <w:tcPr>
+            <w:tcW w:w="1419" w:type="pct"/>
+          </w:tcPr>
+          <w:p>
+            <w:pPr>
+              <w:pStyle w:val="ListParagraph"/>
+              <w:spacing w:line="276" w:lineRule="auto"/>
+              <w:ind w:left="0"/>
+              <w:jc w:val="center"/>
+              <w:rPr>
+                <w:b/>
+              </w:rPr>
+            </w:pPr>
+            <w:r>
+              <w:rPr>
+                <w:b/>
+              </w:rPr>
+              <w:t>Exit Paths</w:t>
+            </w:r>
           </w:p>
         </w:tc>
       </w:tr>
       <w:tr>
         <w:trPr>
-          <w:jc w:val="center"/>
+          <w:trHeight w:val="409"/>
         </w:trPr>
         <w:tc>
           <w:tcPr>
-            <w:tcW w:w="4145" w:type="dxa"/>
+            <w:tcW w:w="708" w:type="pct"/>
           </w:tcPr>
           <w:p>
             <w:r>
@@ -79,7 +153,7 @@
         </w:tc>
         <w:tc>
           <w:tcPr>
-            <w:tcW w:w="4145" w:type="dxa"/>
+            <w:tcW w:w="1168" w:type="pct"/>
           </w:tcPr>
           <w:p>
             <w:pPr>
@@ -88,21 +162,87 @@
               <w:ind w:left="0"/>
             </w:pPr>
             <w:r>
-              <w:t>Starting note, …</w:t>
-            </w:r>
-            <w:bookmarkStart w:id="0" w:name="_GoBack"/>
-            <w:bookmarkEnd w:id="0"/>
+              <w:t>Diary note from Dr Fitzgerald, (hand powered) torch, binary note 1, notepad.</w:t>
+            </w:r>
+          </w:p>
+        </w:tc>
+        <w:tc>
+          <w:tcPr>
+            <w:tcW w:w="795" w:type="pct"/>
+          </w:tcPr>
+          <w:p>
+            <w:pPr>
+              <w:pStyle w:val="ListParagraph"/>
+              <w:spacing w:line="276" w:lineRule="auto"/>
+              <w:ind w:left="0"/>
+            </w:pPr>
+          </w:p>
+        </w:tc>
+        <w:tc>
+          <w:tcPr>
+            <w:tcW w:w="910" w:type="pct"/>
+          </w:tcPr>
+          <w:p>
+            <w:pPr>
+              <w:pStyle w:val="ListParagraph"/>
+              <w:spacing w:line="276" w:lineRule="auto"/>
+              <w:ind w:left="0"/>
+            </w:pPr>
+          </w:p>
+        </w:tc>
+        <w:tc>
+          <w:tcPr>
+            <w:tcW w:w="1419" w:type="pct"/>
+          </w:tcPr>
+          <w:p>
+            <w:pPr>
+              <w:pStyle w:val="ListParagraph"/>
+              <w:spacing w:line="276" w:lineRule="auto"/>
+              <w:ind w:left="0"/>
+            </w:pPr>
+            <w:r>
+              <w:t>Psychiatric reception (north).</w:t>
+            </w:r>
+          </w:p>
+          <w:p>
+            <w:pPr>
+              <w:pStyle w:val="ListParagraph"/>
+              <w:spacing w:line="276" w:lineRule="auto"/>
+              <w:ind w:left="0"/>
+            </w:pPr>
+            <w:r>
+              <w:t>Canteen (east).</w:t>
+            </w:r>
+          </w:p>
+          <w:p>
+            <w:pPr>
+              <w:pStyle w:val="ListParagraph"/>
+              <w:spacing w:line="276" w:lineRule="auto"/>
+              <w:ind w:left="0"/>
+            </w:pPr>
+            <w:r>
+              <w:t>Basement (take lift down 1 floor).</w:t>
+            </w:r>
+          </w:p>
+          <w:p>
+            <w:pPr>
+              <w:pStyle w:val="ListParagraph"/>
+              <w:spacing w:line="276" w:lineRule="auto"/>
+              <w:ind w:left="0"/>
+            </w:pPr>
+            <w:r>
+              <w:t>Ward 1 (west).</w:t>
+            </w:r>
           </w:p>
         </w:tc>
       </w:tr>
       <w:tr>
         <w:trPr>
-          <w:trHeight w:val="284"/>
-          <w:jc w:val="center"/>
+          <w:trHeight w:val="331"/>
         </w:trPr>
         <w:tc>
           <w:tcPr>
-            <w:tcW w:w="4145" w:type="dxa"/>
+            <w:tcW w:w="708" w:type="pct"/>
           </w:tcPr>
           <w:p>
             <w:pPr>
@@ -111,30 +251,85 @@
               <w:ind w:left="0"/>
             </w:pPr>
             <w:r>
+              <w:t xml:space="preserve">Psychiatric </w:t>
+            </w:r>
+            <w:r>
               <w:t>Reception</w:t>
             </w:r>
           </w:p>
         </w:tc>
         <w:tc>
           <w:tcPr>
-            <w:tcW w:w="4145" w:type="dxa"/>
+            <w:tcW w:w="1168" w:type="pct"/>
+          </w:tcPr>
+          <w:p>
+            <w:pPr>
+              <w:spacing w:line="276" w:lineRule="auto"/>
+            </w:pPr>
+            <w:r>
+              <w:t>Bible, crucifix.</w:t>
+            </w:r>
+          </w:p>
+        </w:tc>
+        <w:tc>
+          <w:tcPr>
+            <w:tcW w:w="795" w:type="pct"/>
           </w:tcPr>
           <w:p>
             <w:pPr>
               <w:spacing w:line="276" w:lineRule="auto"/>
               <w:ind w:left="360"/>
             </w:pPr>
+          </w:p>
+        </w:tc>
+        <w:tc>
+          <w:tcPr>
+            <w:tcW w:w="910" w:type="pct"/>
+          </w:tcPr>
+          <w:p>
+            <w:pPr>
+              <w:spacing w:line="276" w:lineRule="auto"/>
+              <w:ind w:left="360"/>
+            </w:pPr>
+          </w:p>
+        </w:tc>
+        <w:tc>
+          <w:tcPr>
+            <w:tcW w:w="1419" w:type="pct"/>
+          </w:tcPr>
+          <w:p>
+            <w:pPr>
+              <w:spacing w:line="276" w:lineRule="auto"/>
+            </w:pPr>
+            <w:r>
+              <w:t>Atrium (south).</w:t>
+            </w:r>
+          </w:p>
+          <w:p>
+            <w:pPr>
+              <w:spacing w:line="276" w:lineRule="auto"/>
+            </w:pPr>
+            <w:r>
+              <w:t>Isolation rooms (north).</w:t>
+            </w:r>
+          </w:p>
+          <w:p>
+            <w:pPr>
+              <w:spacing w:line="276" w:lineRule="auto"/>
+            </w:pPr>
+            <w:r>
+              <w:t>Long term care (northeast).</w:t>
+            </w:r>
           </w:p>
         </w:tc>
       </w:tr>
       <w:tr>
         <w:trPr>
-          <w:trHeight w:val="284"/>
-          <w:jc w:val="center"/>
+          <w:trHeight w:val="331"/>
         </w:trPr>
         <w:tc>
           <w:tcPr>
-            <w:tcW w:w="4145" w:type="dxa"/>
+            <w:tcW w:w="708" w:type="pct"/>
           </w:tcPr>
           <w:p>
             <w:pPr>
@@ -145,28 +340,85 @@
             <w:r>
               <w:t>Isolation</w:t>
             </w:r>
-          </w:p>
-        </w:tc>
-        <w:tc>
-          <w:tcPr>
-            <w:tcW w:w="4145" w:type="dxa"/>
+            <w:r>
+              <w:t xml:space="preserve"> Rooms</w:t>
+            </w:r>
+          </w:p>
+        </w:tc>
+        <w:tc>
+          <w:tcPr>
+            <w:tcW w:w="1168" w:type="pct"/>
+          </w:tcPr>
+          <w:p>
+            <w:pPr>
+              <w:spacing w:line="276" w:lineRule="auto"/>
+            </w:pPr>
+            <w:r>
+              <w:t>Saint water</w:t>
+            </w:r>
+            <w:r>
+              <w:t>.</w:t>
+            </w:r>
+          </w:p>
+        </w:tc>
+        <w:tc>
+          <w:tcPr>
+            <w:tcW w:w="795" w:type="pct"/>
+          </w:tcPr>
+          <w:p>
+            <w:pPr>
+              <w:spacing w:line="276" w:lineRule="auto"/>
+            </w:pPr>
+          </w:p>
+        </w:tc>
+        <w:tc>
+          <w:tcPr>
+            <w:tcW w:w="910" w:type="pct"/>
           </w:tcPr>
           <w:p>
             <w:pPr>
               <w:spacing w:line="276" w:lineRule="auto"/>
               <w:ind w:left="360"/>
             </w:pPr>
+          </w:p>
+        </w:tc>
+        <w:tc>
+          <w:tcPr>
+            <w:tcW w:w="1419" w:type="pct"/>
+          </w:tcPr>
+          <w:p>
+            <w:pPr>
+              <w:spacing w:line="276" w:lineRule="auto"/>
+            </w:pPr>
+            <w:r>
+              <w:t>Electro-shock therapy (north).</w:t>
+            </w:r>
+          </w:p>
+          <w:p>
+            <w:pPr>
+              <w:spacing w:line="276" w:lineRule="auto"/>
+            </w:pPr>
+            <w:r>
+              <w:t>Long term care (east).</w:t>
+            </w:r>
+          </w:p>
+          <w:p>
+            <w:pPr>
+              <w:spacing w:line="276" w:lineRule="auto"/>
+            </w:pPr>
+            <w:r>
+              <w:t>Psychiatric reception (south).</w:t>
+            </w:r>
           </w:p>
         </w:tc>
       </w:tr>
       <w:tr>
         <w:trPr>
-          <w:trHeight w:val="284"/>
-          <w:jc w:val="center"/>
+          <w:trHeight w:val="331"/>
         </w:trPr>
         <w:tc>
           <w:tcPr>
-            <w:tcW w:w="4145" w:type="dxa"/>
+            <w:tcW w:w="708" w:type="pct"/>
           </w:tcPr>
           <w:p>
             <w:pPr>
@@ -175,30 +427,70 @@
               <w:ind w:left="0"/>
             </w:pPr>
             <w:r>
-              <w:t>Care</w:t>
-            </w:r>
-          </w:p>
-        </w:tc>
-        <w:tc>
-          <w:tcPr>
-            <w:tcW w:w="4145" w:type="dxa"/>
-          </w:tcPr>
-          <w:p>
-            <w:pPr>
-              <w:spacing w:line="276" w:lineRule="auto"/>
-              <w:ind w:left="360"/>
-            </w:pPr>
+              <w:t>Electro-shock Therapy</w:t>
+            </w:r>
+          </w:p>
+        </w:tc>
+        <w:tc>
+          <w:tcPr>
+            <w:tcW w:w="1168" w:type="pct"/>
+          </w:tcPr>
+          <w:p>
+            <w:pPr>
+              <w:spacing w:line="276" w:lineRule="auto"/>
+            </w:pPr>
+            <w:r>
+              <w:t>Binary note 2.</w:t>
+            </w:r>
+          </w:p>
+        </w:tc>
+        <w:tc>
+          <w:tcPr>
+            <w:tcW w:w="795" w:type="pct"/>
+          </w:tcPr>
+          <w:p>
+            <w:pPr>
+              <w:spacing w:line="276" w:lineRule="auto"/>
+            </w:pPr>
+            <w:r>
+              <w:t>1 super-human mutant.</w:t>
+            </w:r>
+          </w:p>
+        </w:tc>
+        <w:tc>
+          <w:tcPr>
+            <w:tcW w:w="910" w:type="pct"/>
+          </w:tcPr>
+          <w:p>
+            <w:pPr>
+              <w:spacing w:line="276" w:lineRule="auto"/>
+            </w:pPr>
+            <w:r>
+              <w:t>Knife or axe.</w:t>
+            </w:r>
+          </w:p>
+        </w:tc>
+        <w:tc>
+          <w:tcPr>
+            <w:tcW w:w="1419" w:type="pct"/>
+          </w:tcPr>
+          <w:p>
+            <w:pPr>
+              <w:spacing w:line="276" w:lineRule="auto"/>
+            </w:pPr>
+            <w:r>
+              <w:t>Isolation rooms (south).</w:t>
+            </w:r>
           </w:p>
         </w:tc>
       </w:tr>
       <w:tr>
         <w:trPr>
-          <w:trHeight w:val="284"/>
-          <w:jc w:val="center"/>
+          <w:trHeight w:val="331"/>
         </w:trPr>
         <w:tc>
           <w:tcPr>
-            <w:tcW w:w="4145" w:type="dxa"/>
+            <w:tcW w:w="708" w:type="pct"/>
           </w:tcPr>
           <w:p>
             <w:pPr>
@@ -207,30 +499,77 @@
               <w:ind w:left="0"/>
             </w:pPr>
             <w:r>
-              <w:t>Canteen</w:t>
-            </w:r>
-          </w:p>
-        </w:tc>
-        <w:tc>
-          <w:tcPr>
-            <w:tcW w:w="4145" w:type="dxa"/>
+              <w:t>Long-term Care</w:t>
+            </w:r>
+          </w:p>
+        </w:tc>
+        <w:tc>
+          <w:tcPr>
+            <w:tcW w:w="1168" w:type="pct"/>
+          </w:tcPr>
+          <w:p>
+            <w:pPr>
+              <w:spacing w:line="276" w:lineRule="auto"/>
+            </w:pPr>
+            <w:r>
+              <w:t>Medicine</w:t>
+            </w:r>
+            <w:r>
+              <w:t>.</w:t>
+            </w:r>
+          </w:p>
+        </w:tc>
+        <w:tc>
+          <w:tcPr>
+            <w:tcW w:w="795" w:type="pct"/>
           </w:tcPr>
           <w:p>
             <w:pPr>
               <w:spacing w:line="276" w:lineRule="auto"/>
               <w:ind w:left="360"/>
             </w:pPr>
+          </w:p>
+        </w:tc>
+        <w:tc>
+          <w:tcPr>
+            <w:tcW w:w="910" w:type="pct"/>
+          </w:tcPr>
+          <w:p>
+            <w:pPr>
+              <w:spacing w:line="276" w:lineRule="auto"/>
+              <w:ind w:left="360"/>
+            </w:pPr>
+          </w:p>
+        </w:tc>
+        <w:tc>
+          <w:tcPr>
+            <w:tcW w:w="1419" w:type="pct"/>
+          </w:tcPr>
+          <w:p>
+            <w:pPr>
+              <w:spacing w:line="276" w:lineRule="auto"/>
+            </w:pPr>
+            <w:r>
+              <w:t>Isolation rooms (west).</w:t>
+            </w:r>
+          </w:p>
+          <w:p>
+            <w:pPr>
+              <w:spacing w:line="276" w:lineRule="auto"/>
+            </w:pPr>
+            <w:r>
+              <w:t>Psychiatric reception (southwest).</w:t>
+            </w:r>
           </w:p>
         </w:tc>
       </w:tr>
       <w:tr>
         <w:trPr>
-          <w:trHeight w:val="284"/>
-          <w:jc w:val="center"/>
+          <w:trHeight w:val="379"/>
         </w:trPr>
         <w:tc>
           <w:tcPr>
-            <w:tcW w:w="4145" w:type="dxa"/>
+            <w:tcW w:w="708" w:type="pct"/>
           </w:tcPr>
           <w:p>
             <w:pPr>
@@ -239,30 +578,74 @@
               <w:ind w:left="0"/>
             </w:pPr>
             <w:r>
-              <w:t>Dining</w:t>
-            </w:r>
-          </w:p>
-        </w:tc>
-        <w:tc>
-          <w:tcPr>
-            <w:tcW w:w="4145" w:type="dxa"/>
+              <w:t>Canteen</w:t>
+            </w:r>
+          </w:p>
+        </w:tc>
+        <w:tc>
+          <w:tcPr>
+            <w:tcW w:w="1168" w:type="pct"/>
+          </w:tcPr>
+          <w:p>
+            <w:pPr>
+              <w:spacing w:line="276" w:lineRule="auto"/>
+            </w:pPr>
+            <w:r>
+              <w:t>Knife, tin of beans.</w:t>
+            </w:r>
+          </w:p>
+        </w:tc>
+        <w:tc>
+          <w:tcPr>
+            <w:tcW w:w="795" w:type="pct"/>
           </w:tcPr>
           <w:p>
             <w:pPr>
               <w:spacing w:line="276" w:lineRule="auto"/>
               <w:ind w:left="360"/>
             </w:pPr>
+          </w:p>
+        </w:tc>
+        <w:tc>
+          <w:tcPr>
+            <w:tcW w:w="910" w:type="pct"/>
+          </w:tcPr>
+          <w:p>
+            <w:pPr>
+              <w:spacing w:line="276" w:lineRule="auto"/>
+              <w:ind w:left="360"/>
+            </w:pPr>
+          </w:p>
+        </w:tc>
+        <w:tc>
+          <w:tcPr>
+            <w:tcW w:w="1419" w:type="pct"/>
+          </w:tcPr>
+          <w:p>
+            <w:pPr>
+              <w:spacing w:line="276" w:lineRule="auto"/>
+            </w:pPr>
+            <w:r>
+              <w:t>Dining room (east).</w:t>
+            </w:r>
+          </w:p>
+          <w:p>
+            <w:pPr>
+              <w:spacing w:line="276" w:lineRule="auto"/>
+            </w:pPr>
+            <w:r>
+              <w:t>Atrium (west).</w:t>
+            </w:r>
           </w:p>
         </w:tc>
       </w:tr>
       <w:tr>
         <w:trPr>
-          <w:trHeight w:val="284"/>
-          <w:jc w:val="center"/>
+          <w:trHeight w:val="331"/>
         </w:trPr>
         <w:tc>
           <w:tcPr>
-            <w:tcW w:w="4145" w:type="dxa"/>
+            <w:tcW w:w="708" w:type="pct"/>
           </w:tcPr>
           <w:p>
             <w:pPr>
@@ -271,30 +654,73 @@
               <w:ind w:left="0"/>
             </w:pPr>
             <w:r>
-              <w:t>Ward</w:t>
-            </w:r>
-          </w:p>
-        </w:tc>
-        <w:tc>
-          <w:tcPr>
-            <w:tcW w:w="4145" w:type="dxa"/>
-          </w:tcPr>
-          <w:p>
-            <w:pPr>
-              <w:spacing w:line="276" w:lineRule="auto"/>
-              <w:ind w:left="360"/>
-            </w:pPr>
+              <w:t>Dining</w:t>
+            </w:r>
+            <w:r>
+              <w:t xml:space="preserve"> Room</w:t>
+            </w:r>
+          </w:p>
+        </w:tc>
+        <w:tc>
+          <w:tcPr>
+            <w:tcW w:w="1168" w:type="pct"/>
+          </w:tcPr>
+          <w:p>
+            <w:pPr>
+              <w:spacing w:line="276" w:lineRule="auto"/>
+            </w:pPr>
+            <w:r>
+              <w:t>Axe, binary note 3.</w:t>
+            </w:r>
+          </w:p>
+        </w:tc>
+        <w:tc>
+          <w:tcPr>
+            <w:tcW w:w="795" w:type="pct"/>
+          </w:tcPr>
+          <w:p>
+            <w:pPr>
+              <w:spacing w:line="276" w:lineRule="auto"/>
+            </w:pPr>
+            <w:r>
+              <w:t>1 super-human mutant.</w:t>
+            </w:r>
+          </w:p>
+        </w:tc>
+        <w:tc>
+          <w:tcPr>
+            <w:tcW w:w="910" w:type="pct"/>
+          </w:tcPr>
+          <w:p>
+            <w:pPr>
+              <w:spacing w:line="276" w:lineRule="auto"/>
+            </w:pPr>
+            <w:r>
+              <w:t>Knife</w:t>
+            </w:r>
+          </w:p>
+        </w:tc>
+        <w:tc>
+          <w:tcPr>
+            <w:tcW w:w="1419" w:type="pct"/>
+          </w:tcPr>
+          <w:p>
+            <w:pPr>
+              <w:spacing w:line="276" w:lineRule="auto"/>
+            </w:pPr>
+            <w:r>
+              <w:t>Canteen (west).</w:t>
+            </w:r>
           </w:p>
         </w:tc>
       </w:tr>
       <w:tr>
         <w:trPr>
-          <w:trHeight w:val="284"/>
-          <w:jc w:val="center"/>
+          <w:trHeight w:val="729"/>
         </w:trPr>
         <w:tc>
           <w:tcPr>
-            <w:tcW w:w="4145" w:type="dxa"/>
+            <w:tcW w:w="708" w:type="pct"/>
           </w:tcPr>
           <w:p>
             <w:pPr>
@@ -303,30 +729,77 @@
               <w:ind w:left="0"/>
             </w:pPr>
             <w:r>
-              <w:t>ICU</w:t>
-            </w:r>
-          </w:p>
-        </w:tc>
-        <w:tc>
-          <w:tcPr>
-            <w:tcW w:w="4145" w:type="dxa"/>
+              <w:t>Ward</w:t>
+            </w:r>
+            <w:r>
+              <w:t xml:space="preserve"> 1</w:t>
+            </w:r>
+          </w:p>
+        </w:tc>
+        <w:tc>
+          <w:tcPr>
+            <w:tcW w:w="1168" w:type="pct"/>
+          </w:tcPr>
+          <w:p>
+            <w:pPr>
+              <w:spacing w:line="276" w:lineRule="auto"/>
+            </w:pPr>
+            <w:r>
+              <w:t>Medicine.</w:t>
+            </w:r>
+          </w:p>
+        </w:tc>
+        <w:tc>
+          <w:tcPr>
+            <w:tcW w:w="795" w:type="pct"/>
           </w:tcPr>
           <w:p>
             <w:pPr>
               <w:spacing w:line="276" w:lineRule="auto"/>
               <w:ind w:left="360"/>
             </w:pPr>
+          </w:p>
+        </w:tc>
+        <w:tc>
+          <w:tcPr>
+            <w:tcW w:w="910" w:type="pct"/>
+          </w:tcPr>
+          <w:p>
+            <w:pPr>
+              <w:spacing w:line="276" w:lineRule="auto"/>
+              <w:ind w:left="360"/>
+            </w:pPr>
+          </w:p>
+        </w:tc>
+        <w:tc>
+          <w:tcPr>
+            <w:tcW w:w="1419" w:type="pct"/>
+          </w:tcPr>
+          <w:p>
+            <w:pPr>
+              <w:spacing w:line="276" w:lineRule="auto"/>
+            </w:pPr>
+            <w:r>
+              <w:t>Atrium (east).</w:t>
+            </w:r>
+          </w:p>
+          <w:p>
+            <w:pPr>
+              <w:spacing w:line="276" w:lineRule="auto"/>
+            </w:pPr>
+            <w:r>
+              <w:t>ICU (west).</w:t>
+            </w:r>
           </w:p>
         </w:tc>
       </w:tr>
       <w:tr>
         <w:trPr>
-          <w:trHeight w:val="284"/>
-          <w:jc w:val="center"/>
+          <w:trHeight w:val="331"/>
         </w:trPr>
         <w:tc>
           <w:tcPr>
-            <w:tcW w:w="4145" w:type="dxa"/>
+            <w:tcW w:w="708" w:type="pct"/>
           </w:tcPr>
           <w:p>
             <w:pPr>
@@ -335,30 +808,81 @@
               <w:ind w:left="0"/>
             </w:pPr>
             <w:r>
-              <w:t>Morgue</w:t>
-            </w:r>
-          </w:p>
-        </w:tc>
-        <w:tc>
-          <w:tcPr>
-            <w:tcW w:w="4145" w:type="dxa"/>
-          </w:tcPr>
-          <w:p>
-            <w:pPr>
-              <w:spacing w:line="276" w:lineRule="auto"/>
-              <w:ind w:left="360"/>
-            </w:pPr>
+              <w:t>ICU</w:t>
+            </w:r>
+          </w:p>
+        </w:tc>
+        <w:tc>
+          <w:tcPr>
+            <w:tcW w:w="1168" w:type="pct"/>
+          </w:tcPr>
+          <w:p>
+            <w:pPr>
+              <w:spacing w:line="276" w:lineRule="auto"/>
+            </w:pPr>
+            <w:r>
+              <w:t>Key for lift</w:t>
+            </w:r>
+            <w:r>
+              <w:t>.</w:t>
+            </w:r>
+          </w:p>
+        </w:tc>
+        <w:tc>
+          <w:tcPr>
+            <w:tcW w:w="795" w:type="pct"/>
+          </w:tcPr>
+          <w:p>
+            <w:pPr>
+              <w:spacing w:line="276" w:lineRule="auto"/>
+            </w:pPr>
+            <w:r>
+              <w:t>1 super-human mutant.</w:t>
+            </w:r>
+          </w:p>
+        </w:tc>
+        <w:tc>
+          <w:tcPr>
+            <w:tcW w:w="910" w:type="pct"/>
+          </w:tcPr>
+          <w:p>
+            <w:pPr>
+              <w:spacing w:line="276" w:lineRule="auto"/>
+            </w:pPr>
+            <w:r>
+              <w:t>Knife or axe.</w:t>
+            </w:r>
+          </w:p>
+        </w:tc>
+        <w:tc>
+          <w:tcPr>
+            <w:tcW w:w="1419" w:type="pct"/>
+          </w:tcPr>
+          <w:p>
+            <w:pPr>
+              <w:spacing w:line="276" w:lineRule="auto"/>
+            </w:pPr>
+            <w:r>
+              <w:t>Morgue (north).</w:t>
+            </w:r>
+          </w:p>
+          <w:p>
+            <w:pPr>
+              <w:spacing w:line="276" w:lineRule="auto"/>
+            </w:pPr>
+            <w:r>
+              <w:t>Ward 1 (east).</w:t>
+            </w:r>
           </w:p>
         </w:tc>
       </w:tr>
       <w:tr>
         <w:trPr>
-          <w:trHeight w:val="284"/>
-          <w:jc w:val="center"/>
+          <w:trHeight w:val="321"/>
         </w:trPr>
         <w:tc>
           <w:tcPr>
-            <w:tcW w:w="4145" w:type="dxa"/>
+            <w:tcW w:w="708" w:type="pct"/>
           </w:tcPr>
           <w:p>
             <w:pPr>
@@ -367,30 +891,70 @@
               <w:ind w:left="0"/>
             </w:pPr>
             <w:r>
-              <w:t>Basement</w:t>
-            </w:r>
-          </w:p>
-        </w:tc>
-        <w:tc>
-          <w:tcPr>
-            <w:tcW w:w="4145" w:type="dxa"/>
-          </w:tcPr>
-          <w:p>
-            <w:pPr>
-              <w:spacing w:line="276" w:lineRule="auto"/>
-              <w:ind w:left="360"/>
-            </w:pPr>
+              <w:t>Morgue</w:t>
+            </w:r>
+          </w:p>
+        </w:tc>
+        <w:tc>
+          <w:tcPr>
+            <w:tcW w:w="1168" w:type="pct"/>
+          </w:tcPr>
+          <w:p>
+            <w:pPr>
+              <w:spacing w:line="276" w:lineRule="auto"/>
+            </w:pPr>
+            <w:r>
+              <w:t>Binary note 4, medicine.</w:t>
+            </w:r>
+          </w:p>
+        </w:tc>
+        <w:tc>
+          <w:tcPr>
+            <w:tcW w:w="795" w:type="pct"/>
+          </w:tcPr>
+          <w:p>
+            <w:pPr>
+              <w:spacing w:line="276" w:lineRule="auto"/>
+            </w:pPr>
+            <w:r>
+              <w:t>1 super-human mutant.</w:t>
+            </w:r>
+          </w:p>
+        </w:tc>
+        <w:tc>
+          <w:tcPr>
+            <w:tcW w:w="910" w:type="pct"/>
+          </w:tcPr>
+          <w:p>
+            <w:pPr>
+              <w:spacing w:line="276" w:lineRule="auto"/>
+            </w:pPr>
+            <w:r>
+              <w:t>None, but will reduce sanity by 15.</w:t>
+            </w:r>
+          </w:p>
+        </w:tc>
+        <w:tc>
+          <w:tcPr>
+            <w:tcW w:w="1419" w:type="pct"/>
+          </w:tcPr>
+          <w:p>
+            <w:pPr>
+              <w:spacing w:line="276" w:lineRule="auto"/>
+            </w:pPr>
+            <w:r>
+              <w:t>ICU (south).</w:t>
+            </w:r>
           </w:p>
         </w:tc>
       </w:tr>
       <w:tr>
         <w:trPr>
-          <w:trHeight w:val="284"/>
-          <w:jc w:val="center"/>
+          <w:trHeight w:val="331"/>
         </w:trPr>
         <w:tc>
           <w:tcPr>
-            <w:tcW w:w="4145" w:type="dxa"/>
+            <w:tcW w:w="708" w:type="pct"/>
           </w:tcPr>
           <w:p>
             <w:pPr>
@@ -399,135 +963,271 @@
               <w:ind w:left="0"/>
             </w:pPr>
             <w:r>
-              <w:t>DMorgue</w:t>
-            </w:r>
-          </w:p>
-        </w:tc>
-        <w:tc>
-          <w:tcPr>
-            <w:tcW w:w="4145" w:type="dxa"/>
-          </w:tcPr>
-          <w:p>
-            <w:pPr>
-              <w:spacing w:line="276" w:lineRule="auto"/>
-              <w:ind w:left="360"/>
-            </w:pPr>
+              <w:lastRenderedPageBreak/>
+              <w:t>Basement</w:t>
+            </w:r>
+          </w:p>
+        </w:tc>
+        <w:tc>
+          <w:tcPr>
+            <w:tcW w:w="1168" w:type="pct"/>
+          </w:tcPr>
+          <w:p>
+            <w:pPr>
+              <w:spacing w:line="276" w:lineRule="auto"/>
+            </w:pPr>
+            <w:r>
+              <w:t>Binary note 5, tin of beans.</w:t>
+            </w:r>
+          </w:p>
+        </w:tc>
+        <w:tc>
+          <w:tcPr>
+            <w:tcW w:w="795" w:type="pct"/>
+          </w:tcPr>
+          <w:p>
+            <w:pPr>
+              <w:spacing w:line="276" w:lineRule="auto"/>
+            </w:pPr>
+            <w:r>
+              <w:t>1 super-human mutant.</w:t>
+            </w:r>
+          </w:p>
+        </w:tc>
+        <w:tc>
+          <w:tcPr>
+            <w:tcW w:w="910" w:type="pct"/>
+          </w:tcPr>
+          <w:p>
+            <w:pPr>
+              <w:spacing w:line="276" w:lineRule="auto"/>
+            </w:pPr>
+            <w:r>
+              <w:t>Key for lift, torch, axe or knife, shoes.</w:t>
+            </w:r>
+          </w:p>
+        </w:tc>
+        <w:tc>
+          <w:tcPr>
+            <w:tcW w:w="1419" w:type="pct"/>
+          </w:tcPr>
+          <w:p>
+            <w:pPr>
+              <w:spacing w:line="276" w:lineRule="auto"/>
+            </w:pPr>
+            <w:r>
+              <w:t>Atrium (take lift up 1 floor).</w:t>
+            </w:r>
+          </w:p>
+          <w:p>
+            <w:pPr>
+              <w:spacing w:line="276" w:lineRule="auto"/>
+            </w:pPr>
+            <w:r>
+              <w:t>Disused morgue (east).</w:t>
+            </w:r>
+          </w:p>
+        </w:tc>
+      </w:tr>
+      <w:tr>
+        <w:trPr>
+          <w:trHeight w:val="331"/>
+        </w:trPr>
+        <w:tc>
+          <w:tcPr>
+            <w:tcW w:w="708" w:type="pct"/>
+          </w:tcPr>
+          <w:p>
+            <w:pPr>
+              <w:pStyle w:val="ListParagraph"/>
+              <w:spacing w:line="276" w:lineRule="auto"/>
+              <w:ind w:left="0"/>
+            </w:pPr>
+            <w:r>
+              <w:t>Disused Morgue</w:t>
+            </w:r>
+          </w:p>
+        </w:tc>
+        <w:tc>
+          <w:tcPr>
+            <w:tcW w:w="1168" w:type="pct"/>
+          </w:tcPr>
+          <w:p>
+            <w:pPr>
+              <w:spacing w:line="276" w:lineRule="auto"/>
+            </w:pPr>
+            <w:r>
+              <w:t>Binary note 6, medicine x2.</w:t>
+            </w:r>
+          </w:p>
+        </w:tc>
+        <w:tc>
+          <w:tcPr>
+            <w:tcW w:w="795" w:type="pct"/>
+          </w:tcPr>
+          <w:p>
+            <w:pPr>
+              <w:spacing w:line="276" w:lineRule="auto"/>
+            </w:pPr>
+            <w:r>
+              <w:t>2 super-human mutants.</w:t>
+            </w:r>
+          </w:p>
+        </w:tc>
+        <w:tc>
+          <w:tcPr>
+            <w:tcW w:w="910" w:type="pct"/>
+          </w:tcPr>
+          <w:p>
+            <w:pPr>
+              <w:spacing w:line="276" w:lineRule="auto"/>
+            </w:pPr>
+            <w:r>
+              <w:t>Knife or axe, faith level above 60.</w:t>
+            </w:r>
+            <w:r>
+              <w:t xml:space="preserve"> Will reduce sanity level by 30.</w:t>
+            </w:r>
+          </w:p>
+        </w:tc>
+        <w:tc>
+          <w:tcPr>
+            <w:tcW w:w="1419" w:type="pct"/>
+          </w:tcPr>
+          <w:p>
+            <w:pPr>
+              <w:spacing w:line="276" w:lineRule="auto"/>
+            </w:pPr>
+            <w:r>
+              <w:t>Basement (west).</w:t>
+            </w:r>
           </w:p>
         </w:tc>
       </w:tr>
     </w:tbl>
     <w:p/>
     <w:p>
-      <w:r>
-        <w:t>Items to be assigned to rooms.</w:t>
-      </w:r>
-    </w:p>
-    <w:p>
-      <w:pPr>
-        <w:pStyle w:val="ListParagraph"/>
-      </w:pPr>
-    </w:p>
+      <w:pPr>
+        <w:rPr>
+          <w:b/>
+        </w:rPr>
+      </w:pPr>
+      <w:r>
+        <w:rPr>
+          <w:b/>
+        </w:rPr>
+        <w:t>Notes (items) (medium difficulty):</w:t>
+      </w:r>
+    </w:p>
+    <w:p/>
     <w:p>
       <w:pPr>
         <w:pStyle w:val="ListParagraph"/>
         <w:numPr>
           <w:ilvl w:val="0"/>
-          <w:numId w:val="1"/>
+          <w:numId w:val="2"/>
         </w:numPr>
       </w:pPr>
       <w:r>
-        <w:t>Torch</w:t>
-      </w:r>
-    </w:p>
-    <w:p/>
+        <w:t>Tin of beans restore 20 health and 10 sanity.</w:t>
+      </w:r>
+    </w:p>
     <w:p>
       <w:pPr>
         <w:pStyle w:val="ListParagraph"/>
         <w:numPr>
           <w:ilvl w:val="0"/>
-          <w:numId w:val="1"/>
+          <w:numId w:val="2"/>
         </w:numPr>
       </w:pPr>
       <w:r>
-        <w:t>Axe</w:t>
-      </w:r>
-    </w:p>
-    <w:p/>
+        <w:t>Medicine restore 35 health and 15 sanity.</w:t>
+      </w:r>
+    </w:p>
     <w:p>
       <w:pPr>
         <w:pStyle w:val="ListParagraph"/>
         <w:numPr>
           <w:ilvl w:val="0"/>
-          <w:numId w:val="1"/>
+          <w:numId w:val="2"/>
         </w:numPr>
       </w:pPr>
       <w:r>
-        <w:t>Salt</w:t>
-      </w:r>
-    </w:p>
-    <w:p/>
+        <w:t>Shoes protect you from broken machinery in basement.</w:t>
+      </w:r>
+    </w:p>
     <w:p>
       <w:pPr>
         <w:pStyle w:val="ListParagraph"/>
         <w:numPr>
           <w:ilvl w:val="0"/>
-          <w:numId w:val="1"/>
+          <w:numId w:val="2"/>
         </w:numPr>
       </w:pPr>
       <w:r>
-        <w:t>Bible</w:t>
-      </w:r>
-    </w:p>
-    <w:p/>
+        <w:t>Saint water restores faith to 80.</w:t>
+      </w:r>
+    </w:p>
     <w:p>
       <w:pPr>
         <w:pStyle w:val="ListParagraph"/>
         <w:numPr>
           <w:ilvl w:val="0"/>
-          <w:numId w:val="1"/>
+          <w:numId w:val="2"/>
         </w:numPr>
       </w:pPr>
       <w:r>
-        <w:t>Knife</w:t>
-      </w:r>
-    </w:p>
-    <w:p/>
+        <w:t>Crucifix adds 15 faith and sanity.</w:t>
+      </w:r>
+    </w:p>
     <w:p>
       <w:pPr>
         <w:pStyle w:val="ListParagraph"/>
         <w:numPr>
           <w:ilvl w:val="0"/>
-          <w:numId w:val="1"/>
+          <w:numId w:val="2"/>
         </w:numPr>
       </w:pPr>
       <w:r>
-        <w:t>Saint Water</w:t>
-      </w:r>
-    </w:p>
-    <w:p/>
+        <w:t>Bible adds 20 faith and 20 sanity.</w:t>
+      </w:r>
+    </w:p>
     <w:p>
       <w:pPr>
         <w:pStyle w:val="ListParagraph"/>
         <w:numPr>
           <w:ilvl w:val="0"/>
-          <w:numId w:val="1"/>
+          <w:numId w:val="2"/>
         </w:numPr>
       </w:pPr>
       <w:r>
-        <w:t>Crucifix</w:t>
-      </w:r>
-    </w:p>
-    <w:p/>
+        <w:t>Torch is hand-powered so no need to have batteries (too much hassle).</w:t>
+      </w:r>
+    </w:p>
     <w:p>
       <w:pPr>
         <w:pStyle w:val="ListParagraph"/>
         <w:numPr>
           <w:ilvl w:val="0"/>
-          <w:numId w:val="1"/>
+          <w:numId w:val="2"/>
         </w:numPr>
       </w:pPr>
       <w:r>
-        <w:t>Key for lift</w:t>
+        <w:t>Binary notes are in order of how they need to be converted.</w:t>
+      </w:r>
+    </w:p>
+    <w:p/>
+    <w:p>
+      <w:pPr>
+        <w:rPr>
+          <w:b/>
+        </w:rPr>
+      </w:pPr>
+      <w:r>
+        <w:rPr>
+          <w:b/>
+        </w:rPr>
+        <w:t>Notes (monsters) (medium difficultly – just make variables higher for hard, and lower for easy difficulty):</w:t>
       </w:r>
     </w:p>
     <w:p/>
@@ -536,64 +1236,368 @@
         <w:pStyle w:val="ListParagraph"/>
         <w:numPr>
           <w:ilvl w:val="0"/>
-          <w:numId w:val="1"/>
+          <w:numId w:val="3"/>
         </w:numPr>
       </w:pPr>
       <w:r>
-        <w:t>Tin of Beans</w:t>
-      </w:r>
-    </w:p>
-    <w:p/>
+        <w:t>Super-human mutants are essentially failed experiments and roam some of the rooms.</w:t>
+      </w:r>
+    </w:p>
     <w:p>
       <w:pPr>
         <w:pStyle w:val="ListParagraph"/>
         <w:numPr>
-          <w:ilvl w:val="0"/>
-          <w:numId w:val="1"/>
+          <w:ilvl w:val="1"/>
+          <w:numId w:val="3"/>
         </w:numPr>
       </w:pPr>
       <w:r>
-        <w:t>6 notes with numbers on</w:t>
-      </w:r>
-    </w:p>
-    <w:p/>
+        <w:t>They can only be killed by a knife (2 hits) or axe (1 hit).</w:t>
+      </w:r>
+    </w:p>
     <w:p>
       <w:pPr>
         <w:pStyle w:val="ListParagraph"/>
         <w:numPr>
-          <w:ilvl w:val="0"/>
-          <w:numId w:val="1"/>
+          <w:ilvl w:val="1"/>
+          <w:numId w:val="3"/>
         </w:numPr>
       </w:pPr>
       <w:r>
-        <w:t>Medicine</w:t>
+        <w:t>If you get hit by a monster, you lose 30 health</w:t>
+      </w:r>
+      <w:r>
+        <w:t>, 20 sanity and 15 faith.</w:t>
       </w:r>
     </w:p>
     <w:p/>
     <w:p>
       <w:pPr>
-        <w:pStyle w:val="ListParagraph"/>
-        <w:numPr>
-          <w:ilvl w:val="0"/>
-          <w:numId w:val="1"/>
-        </w:numPr>
-      </w:pPr>
-      <w:r>
-        <w:t>Shoes</w:t>
+        <w:rPr>
+          <w:b/>
+        </w:rPr>
+      </w:pPr>
+      <w:r>
+        <w:rPr>
+          <w:b/>
+        </w:rPr>
+        <w:t>Look Commands by Room:</w:t>
+      </w:r>
+    </w:p>
+    <w:p/>
+    <w:p>
+      <w:r>
+        <w:rPr>
+          <w:b/>
+        </w:rPr>
+        <w:t>Atrium</w:t>
+      </w:r>
+      <w:r>
+        <w:t xml:space="preserve"> </w:t>
+      </w:r>
+      <w:r>
+        <w:t>–</w:t>
+      </w:r>
+      <w:r>
+        <w:t xml:space="preserve"> </w:t>
+      </w:r>
+      <w:r>
+        <w:t xml:space="preserve">“This is the room you started in, or at least you think it is. Here you remember there to be the </w:t>
+      </w:r>
+      <w:r>
+        <w:t>DIARY NOTE</w:t>
+      </w:r>
+      <w:r>
+        <w:t xml:space="preserve"> from Dr</w:t>
+      </w:r>
+      <w:r>
+        <w:t xml:space="preserve"> </w:t>
+      </w:r>
+      <w:r>
+        <w:t xml:space="preserve">Fitzgerald, a small hand powered </w:t>
+      </w:r>
+      <w:r>
+        <w:t>TORCH</w:t>
+      </w:r>
+      <w:r>
+        <w:t xml:space="preserve">, </w:t>
+      </w:r>
+      <w:r>
+        <w:t>BINARY NOTE 1 and a NOTEPAD</w:t>
+      </w:r>
+      <w:r>
+        <w:t>.”</w:t>
+      </w:r>
+    </w:p>
+    <w:p/>
+    <w:p>
+      <w:r>
+        <w:rPr>
+          <w:b/>
+        </w:rPr>
+        <w:t>Psychiatric Reception</w:t>
+      </w:r>
+      <w:r>
+        <w:t xml:space="preserve"> – </w:t>
+      </w:r>
+      <w:r>
+        <w:t>“Looking carefully into the psychiatric reception, you notice a BIBLE and a CRUCIFIX laying on a wooden table. You wonder if these will help your sanity and faith.”</w:t>
+      </w:r>
+    </w:p>
+    <w:p/>
+    <w:p>
+      <w:r>
+        <w:rPr>
+          <w:b/>
+        </w:rPr>
+        <w:t>Isolation Rooms</w:t>
+      </w:r>
+      <w:r>
+        <w:t xml:space="preserve"> – “You apprehensively peek into the eerie isolation rooms, and you think you its safe. A bottle of glistening SAINT WATER catches your eye; maybe this can improve my sanity and faith level?”</w:t>
+      </w:r>
+    </w:p>
+    <w:p/>
+    <w:p>
+      <w:r>
+        <w:rPr>
+          <w:b/>
+        </w:rPr>
+        <w:t xml:space="preserve">Electro-shock Therapy </w:t>
+      </w:r>
+      <w:r>
+        <w:t>– “This room looks disgusting, and you hear a super-human mutant through the weak-panelled walls. Through a small glass window, you think you see the all important BINARY NOTE 2 crinkled in the back corner of the room. Maybe I should have something to defend myself before going into this room.”</w:t>
+      </w:r>
+    </w:p>
+    <w:p/>
+    <w:p>
+      <w:r>
+        <w:rPr>
+          <w:b/>
+        </w:rPr>
+        <w:t>Long-term Care</w:t>
+      </w:r>
+      <w:r>
+        <w:t xml:space="preserve"> – “The sign for the long-term care room looks intact. You can’t hear anything crawling around, so assume it is safe. It seems logical that MEDICINE would be present in this room, handy for restoring health and sanity.”</w:t>
+      </w:r>
+    </w:p>
+    <w:p/>
+    <w:p>
+      <w:r>
+        <w:rPr>
+          <w:b/>
+        </w:rPr>
+        <w:t>Canteen</w:t>
+      </w:r>
+      <w:r>
+        <w:t xml:space="preserve"> – “</w:t>
+      </w:r>
+      <w:r>
+        <w:t>Peeking through an ajar door, you see a sharp kitchen KNIFE and a TIN OF BEANS on a counter-top. The knife could come in handy for defence against these alleged super-human mutants.”</w:t>
+      </w:r>
+    </w:p>
+    <w:p/>
+    <w:p>
+      <w:r>
+        <w:rPr>
+          <w:b/>
+        </w:rPr>
+        <w:t>Dining Room</w:t>
+      </w:r>
+      <w:r>
+        <w:t xml:space="preserve"> – “</w:t>
+      </w:r>
+      <w:r>
+        <w:t xml:space="preserve">Through the broken oak frames surround the front of the dining room, you can just about see an AXE laying in the back corner of the room. It looks stronger than the kitchen knife you found in the canteen. </w:t>
+      </w:r>
+      <w:r>
+        <w:t>As you turn, your eye notices a crisp white note with the number 3 on the back. You assume it is the BINARY NOTE 3. This room looks bountiful, but you wonder if it is guarded by a mutant.”</w:t>
+      </w:r>
+    </w:p>
+    <w:p/>
+    <w:p>
+      <w:r>
+        <w:rPr>
+          <w:b/>
+        </w:rPr>
+        <w:t>Ward 1</w:t>
+      </w:r>
+      <w:r>
+        <w:t xml:space="preserve"> – “Through the glass walls of ward 1, you notice it is completely empty, apart from bloody bed sheets and broken medical equipment. Maybe some spare MEDICINE could be found on the floor if I look hard enough.”</w:t>
+      </w:r>
+    </w:p>
+    <w:p/>
+    <w:p>
+      <w:r>
+        <w:rPr>
+          <w:b/>
+        </w:rPr>
+        <w:t xml:space="preserve">ICU </w:t>
+      </w:r>
+      <w:r>
+        <w:t xml:space="preserve">– “As you peek your head through the double doors, you can clearly see a KEY </w:t>
+      </w:r>
+      <w:r>
+        <w:t>on the end of a counter. It looks like it could activate the life down to the basement. You also notice a super-human mutant patrolling the room. It would be wise to have defence before entering this room.”</w:t>
+      </w:r>
+    </w:p>
+    <w:p/>
+    <w:p>
+      <w:r>
+        <w:rPr>
+          <w:b/>
+        </w:rPr>
+        <w:t xml:space="preserve">Morgue </w:t>
+      </w:r>
+      <w:r>
+        <w:t>– “</w:t>
+      </w:r>
+      <w:r>
+        <w:t>The morgue looks horrific and will most likely lower your sanity by venturing into the room, especially since you hear a super-human mutant wandering the room in a spooky manner. However, you notice there is a BINARY NOTE 4 on the floor, as well as some MEDICINE. Maybe the gains of this room outweigh the pitfalls?”</w:t>
+      </w:r>
+    </w:p>
+    <w:p/>
+    <w:p>
+      <w:r>
+        <w:rPr>
+          <w:b/>
+        </w:rPr>
+        <w:t xml:space="preserve">Basement </w:t>
+      </w:r>
+      <w:r>
+        <w:t xml:space="preserve">– </w:t>
+      </w:r>
+      <w:r>
+        <w:t xml:space="preserve">“You can’t see anything in the basement, but you assume it is dark. You hear a mutant moping along the floor, it sounds as if the floor is littered with metal fragments and broken bits of machinery. </w:t>
+      </w:r>
+      <w:r>
+        <w:t xml:space="preserve">You assume that BINARY NOTE 5 is in the room, probably being guarded by a super-human mutant as you see engravings of the number 5 splattered on the lift shaft. </w:t>
+      </w:r>
+      <w:r>
+        <w:t>Maybe I should protect my feet before venturing down there</w:t>
+      </w:r>
+      <w:r>
+        <w:t xml:space="preserve"> as it sounds like the floor cou</w:t>
+      </w:r>
+      <w:r>
+        <w:t>ld be filled with sharp objects</w:t>
+      </w:r>
+      <w:r>
+        <w:t>.</w:t>
+      </w:r>
+      <w:r>
+        <w:t>”</w:t>
+      </w:r>
+    </w:p>
+    <w:p/>
+    <w:p>
+      <w:r>
+        <w:rPr>
+          <w:b/>
+        </w:rPr>
+        <w:t xml:space="preserve">Disused Morgue </w:t>
+      </w:r>
+      <w:r>
+        <w:t xml:space="preserve">– “Looking from the basement into this room, you are filled with fear. You know your sanity level will seriously drop if </w:t>
+      </w:r>
+      <w:r>
+        <w:t xml:space="preserve">you enter the room as you hear multiple super-human mutants patrolling this disused morgue. </w:t>
+      </w:r>
+      <w:r>
+        <w:t xml:space="preserve">However, you </w:t>
+      </w:r>
+      <w:r>
+        <w:t>have a strong feeling that BINARY NOTE 6 will be in here, as well other loot, such as multiple MEDICINE capsules.”</w:t>
       </w:r>
     </w:p>
     <w:p/>
     <w:p/>
     <w:p/>
     <w:p/>
-    <w:p/>
-    <w:p/>
+    <w:p>
+      <w:pPr>
+        <w:rPr>
+          <w:b/>
+        </w:rPr>
+      </w:pPr>
+      <w:r>
+        <w:rPr>
+          <w:noProof/>
+          <w:lang w:val="en-US"/>
+        </w:rPr>
+        <w:drawing>
+          <wp:anchor distT="0" distB="0" distL="114300" distR="114300" simplePos="0" relativeHeight="251658240" behindDoc="0" locked="0" layoutInCell="1" allowOverlap="1" wp14:anchorId="13CC2C5D" wp14:editId="022591A6">
+            <wp:simplePos x="0" y="0"/>
+            <wp:positionH relativeFrom="margin">
+              <wp:align>center</wp:align>
+            </wp:positionH>
+            <wp:positionV relativeFrom="margin">
+              <wp:align>center</wp:align>
+            </wp:positionV>
+            <wp:extent cx="9139555" cy="5133340"/>
+            <wp:effectExtent l="0" t="0" r="4445" b="0"/>
+            <wp:wrapSquare wrapText="bothSides"/>
+            <wp:docPr id="2" name="Picture 2" descr="hospital_map.jpg"/>
+            <wp:cNvGraphicFramePr>
+              <a:graphicFrameLocks xmlns:a="http://schemas.openxmlformats.org/drawingml/2006/main" noChangeAspect="1"/>
+            </wp:cNvGraphicFramePr>
+            <a:graphic xmlns:a="http://schemas.openxmlformats.org/drawingml/2006/main">
+              <a:graphicData uri="http://schemas.openxmlformats.org/drawingml/2006/picture">
+                <pic:pic xmlns:pic="http://schemas.openxmlformats.org/drawingml/2006/picture">
+                  <pic:nvPicPr>
+                    <pic:cNvPr id="0" name="Picture 2" descr="hospital_map.jpg"/>
+                    <pic:cNvPicPr>
+                      <a:picLocks noChangeAspect="1" noChangeArrowheads="1"/>
+                    </pic:cNvPicPr>
+                  </pic:nvPicPr>
+                  <pic:blipFill>
+                    <a:blip r:embed="rId7">
+                      <a:extLst>
+                        <a:ext uri="{28A0092B-C50C-407E-A947-70E740481C1C}">
+                          <a14:useLocalDpi xmlns:a14="http://schemas.microsoft.com/office/drawing/2010/main" val="0"/>
+                        </a:ext>
+                      </a:extLst>
+                    </a:blip>
+                    <a:srcRect/>
+                    <a:stretch>
+                      <a:fillRect/>
+                    </a:stretch>
+                  </pic:blipFill>
+                  <pic:spPr bwMode="auto">
+                    <a:xfrm>
+                      <a:off x="0" y="0"/>
+                      <a:ext cx="9139555" cy="5133340"/>
+                    </a:xfrm>
+                    <a:prstGeom prst="rect">
+                      <a:avLst/>
+                    </a:prstGeom>
+                    <a:ln>
+                      <a:noFill/>
+                    </a:ln>
+                    <a:effectLst>
+                      <a:softEdge rad="112500"/>
+                    </a:effectLst>
+                  </pic:spPr>
+                </pic:pic>
+              </a:graphicData>
+            </a:graphic>
+            <wp14:sizeRelH relativeFrom="page">
+              <wp14:pctWidth>0</wp14:pctWidth>
+            </wp14:sizeRelH>
+            <wp14:sizeRelV relativeFrom="page">
+              <wp14:pctHeight>0</wp14:pctHeight>
+            </wp14:sizeRelV>
+          </wp:anchor>
+        </w:drawing>
+      </w:r>
+      <w:bookmarkStart w:id="0" w:name="_GoBack"/>
+      <w:bookmarkEnd w:id="0"/>
+    </w:p>
     <w:sectPr>
-      <w:headerReference w:type="default" r:id="rId7"/>
-      <w:pgSz w:w="11900" w:h="16840"/>
+      <w:pgSz w:w="16840" w:h="11900" w:orient="landscape"/>
       <w:pgMar w:top="1440" w:right="1440" w:bottom="1440" w:left="1440" w:header="708" w:footer="708" w:gutter="0"/>
       <w:cols w:space="708"/>
       <w:docGrid w:linePitch="360"/>
+      <w:printerSettings r:id="rId8"/>
     </w:sectPr>
   </w:body>
 </w:document>
@@ -635,19 +1639,6 @@
     </w:p>
   </w:footnote>
 </w:footnotes>
-</file>
-
-<file path=word/header1.xml><?xml version="1.0" encoding="utf-8"?>
-<w:hdr xmlns:wpc="http://schemas.microsoft.com/office/word/2010/wordprocessingCanvas" xmlns:mo="http://schemas.microsoft.com/office/mac/office/2008/main" xmlns:mc="http://schemas.openxmlformats.org/markup-compatibility/2006" xmlns:mv="urn:schemas-microsoft-com:mac:vml" xmlns:o="urn:schemas-microsoft-com:office:office" xmlns:r="http://schemas.openxmlformats.org/officeDocument/2006/relationships" xmlns:m="http://schemas.openxmlformats.org/officeDocument/2006/math" xmlns:v="urn:schemas-microsoft-com:vml" xmlns:wp14="http://schemas.microsoft.com/office/word/2010/wordprocessingDrawing" xmlns:wp="http://schemas.openxmlformats.org/drawingml/2006/wordprocessingDrawing" xmlns:w10="urn:schemas-microsoft-com:office:word" xmlns:w="http://schemas.openxmlformats.org/wordprocessingml/2006/main" xmlns:w14="http://schemas.microsoft.com/office/word/2010/wordml" xmlns:w15="http://schemas.microsoft.com/office/word/2012/wordml" xmlns:wpg="http://schemas.microsoft.com/office/word/2010/wordprocessingGroup" xmlns:wpi="http://schemas.microsoft.com/office/word/2010/wordprocessingInk" xmlns:wne="http://schemas.microsoft.com/office/word/2006/wordml" xmlns:wps="http://schemas.microsoft.com/office/word/2010/wordprocessingShape" mc:Ignorable="w14 w15 wp14">
-  <w:p>
-    <w:pPr>
-      <w:pStyle w:val="Header"/>
-    </w:pPr>
-    <w:r>
-      <w:t>Items in the game:</w:t>
-    </w:r>
-  </w:p>
-</w:hdr>
 </file>
 
 <file path=word/numbering.xml><?xml version="1.0" encoding="utf-8"?>
@@ -765,8 +1756,240 @@
       </w:rPr>
     </w:lvl>
   </w:abstractNum>
+  <w:abstractNum w:abstractNumId="1">
+    <w:nsid w:val="32C619A9"/>
+    <w:multiLevelType w:val="hybridMultilevel"/>
+    <w:tmpl w:val="5F1C2D7C"/>
+    <w:lvl w:ilvl="0" w:tplc="04090001">
+      <w:start w:val="1"/>
+      <w:numFmt w:val="bullet"/>
+      <w:lvlText w:val=""/>
+      <w:lvlJc w:val="left"/>
+      <w:pPr>
+        <w:ind w:left="720" w:hanging="360"/>
+      </w:pPr>
+      <w:rPr>
+        <w:rFonts w:ascii="Symbol" w:hAnsi="Symbol" w:hint="default"/>
+      </w:rPr>
+    </w:lvl>
+    <w:lvl w:ilvl="1" w:tplc="04090003">
+      <w:start w:val="1"/>
+      <w:numFmt w:val="bullet"/>
+      <w:lvlText w:val="o"/>
+      <w:lvlJc w:val="left"/>
+      <w:pPr>
+        <w:ind w:left="1440" w:hanging="360"/>
+      </w:pPr>
+      <w:rPr>
+        <w:rFonts w:ascii="Courier New" w:hAnsi="Courier New" w:cs="Courier New" w:hint="default"/>
+      </w:rPr>
+    </w:lvl>
+    <w:lvl w:ilvl="2" w:tplc="04090005" w:tentative="1">
+      <w:start w:val="1"/>
+      <w:numFmt w:val="bullet"/>
+      <w:lvlText w:val=""/>
+      <w:lvlJc w:val="left"/>
+      <w:pPr>
+        <w:ind w:left="2160" w:hanging="360"/>
+      </w:pPr>
+      <w:rPr>
+        <w:rFonts w:ascii="Wingdings" w:hAnsi="Wingdings" w:hint="default"/>
+      </w:rPr>
+    </w:lvl>
+    <w:lvl w:ilvl="3" w:tplc="04090001" w:tentative="1">
+      <w:start w:val="1"/>
+      <w:numFmt w:val="bullet"/>
+      <w:lvlText w:val=""/>
+      <w:lvlJc w:val="left"/>
+      <w:pPr>
+        <w:ind w:left="2880" w:hanging="360"/>
+      </w:pPr>
+      <w:rPr>
+        <w:rFonts w:ascii="Symbol" w:hAnsi="Symbol" w:hint="default"/>
+      </w:rPr>
+    </w:lvl>
+    <w:lvl w:ilvl="4" w:tplc="04090003" w:tentative="1">
+      <w:start w:val="1"/>
+      <w:numFmt w:val="bullet"/>
+      <w:lvlText w:val="o"/>
+      <w:lvlJc w:val="left"/>
+      <w:pPr>
+        <w:ind w:left="3600" w:hanging="360"/>
+      </w:pPr>
+      <w:rPr>
+        <w:rFonts w:ascii="Courier New" w:hAnsi="Courier New" w:cs="Courier New" w:hint="default"/>
+      </w:rPr>
+    </w:lvl>
+    <w:lvl w:ilvl="5" w:tplc="04090005" w:tentative="1">
+      <w:start w:val="1"/>
+      <w:numFmt w:val="bullet"/>
+      <w:lvlText w:val=""/>
+      <w:lvlJc w:val="left"/>
+      <w:pPr>
+        <w:ind w:left="4320" w:hanging="360"/>
+      </w:pPr>
+      <w:rPr>
+        <w:rFonts w:ascii="Wingdings" w:hAnsi="Wingdings" w:hint="default"/>
+      </w:rPr>
+    </w:lvl>
+    <w:lvl w:ilvl="6" w:tplc="04090001" w:tentative="1">
+      <w:start w:val="1"/>
+      <w:numFmt w:val="bullet"/>
+      <w:lvlText w:val=""/>
+      <w:lvlJc w:val="left"/>
+      <w:pPr>
+        <w:ind w:left="5040" w:hanging="360"/>
+      </w:pPr>
+      <w:rPr>
+        <w:rFonts w:ascii="Symbol" w:hAnsi="Symbol" w:hint="default"/>
+      </w:rPr>
+    </w:lvl>
+    <w:lvl w:ilvl="7" w:tplc="04090003" w:tentative="1">
+      <w:start w:val="1"/>
+      <w:numFmt w:val="bullet"/>
+      <w:lvlText w:val="o"/>
+      <w:lvlJc w:val="left"/>
+      <w:pPr>
+        <w:ind w:left="5760" w:hanging="360"/>
+      </w:pPr>
+      <w:rPr>
+        <w:rFonts w:ascii="Courier New" w:hAnsi="Courier New" w:cs="Courier New" w:hint="default"/>
+      </w:rPr>
+    </w:lvl>
+    <w:lvl w:ilvl="8" w:tplc="04090005" w:tentative="1">
+      <w:start w:val="1"/>
+      <w:numFmt w:val="bullet"/>
+      <w:lvlText w:val=""/>
+      <w:lvlJc w:val="left"/>
+      <w:pPr>
+        <w:ind w:left="6480" w:hanging="360"/>
+      </w:pPr>
+      <w:rPr>
+        <w:rFonts w:ascii="Wingdings" w:hAnsi="Wingdings" w:hint="default"/>
+      </w:rPr>
+    </w:lvl>
+  </w:abstractNum>
+  <w:abstractNum w:abstractNumId="2">
+    <w:nsid w:val="4E876513"/>
+    <w:multiLevelType w:val="hybridMultilevel"/>
+    <w:tmpl w:val="C43A8F94"/>
+    <w:lvl w:ilvl="0" w:tplc="04090001">
+      <w:start w:val="1"/>
+      <w:numFmt w:val="bullet"/>
+      <w:lvlText w:val=""/>
+      <w:lvlJc w:val="left"/>
+      <w:pPr>
+        <w:ind w:left="720" w:hanging="360"/>
+      </w:pPr>
+      <w:rPr>
+        <w:rFonts w:ascii="Symbol" w:hAnsi="Symbol" w:hint="default"/>
+      </w:rPr>
+    </w:lvl>
+    <w:lvl w:ilvl="1" w:tplc="04090003" w:tentative="1">
+      <w:start w:val="1"/>
+      <w:numFmt w:val="bullet"/>
+      <w:lvlText w:val="o"/>
+      <w:lvlJc w:val="left"/>
+      <w:pPr>
+        <w:ind w:left="1440" w:hanging="360"/>
+      </w:pPr>
+      <w:rPr>
+        <w:rFonts w:ascii="Courier New" w:hAnsi="Courier New" w:cs="Courier New" w:hint="default"/>
+      </w:rPr>
+    </w:lvl>
+    <w:lvl w:ilvl="2" w:tplc="04090005" w:tentative="1">
+      <w:start w:val="1"/>
+      <w:numFmt w:val="bullet"/>
+      <w:lvlText w:val=""/>
+      <w:lvlJc w:val="left"/>
+      <w:pPr>
+        <w:ind w:left="2160" w:hanging="360"/>
+      </w:pPr>
+      <w:rPr>
+        <w:rFonts w:ascii="Wingdings" w:hAnsi="Wingdings" w:hint="default"/>
+      </w:rPr>
+    </w:lvl>
+    <w:lvl w:ilvl="3" w:tplc="04090001" w:tentative="1">
+      <w:start w:val="1"/>
+      <w:numFmt w:val="bullet"/>
+      <w:lvlText w:val=""/>
+      <w:lvlJc w:val="left"/>
+      <w:pPr>
+        <w:ind w:left="2880" w:hanging="360"/>
+      </w:pPr>
+      <w:rPr>
+        <w:rFonts w:ascii="Symbol" w:hAnsi="Symbol" w:hint="default"/>
+      </w:rPr>
+    </w:lvl>
+    <w:lvl w:ilvl="4" w:tplc="04090003" w:tentative="1">
+      <w:start w:val="1"/>
+      <w:numFmt w:val="bullet"/>
+      <w:lvlText w:val="o"/>
+      <w:lvlJc w:val="left"/>
+      <w:pPr>
+        <w:ind w:left="3600" w:hanging="360"/>
+      </w:pPr>
+      <w:rPr>
+        <w:rFonts w:ascii="Courier New" w:hAnsi="Courier New" w:cs="Courier New" w:hint="default"/>
+      </w:rPr>
+    </w:lvl>
+    <w:lvl w:ilvl="5" w:tplc="04090005" w:tentative="1">
+      <w:start w:val="1"/>
+      <w:numFmt w:val="bullet"/>
+      <w:lvlText w:val=""/>
+      <w:lvlJc w:val="left"/>
+      <w:pPr>
+        <w:ind w:left="4320" w:hanging="360"/>
+      </w:pPr>
+      <w:rPr>
+        <w:rFonts w:ascii="Wingdings" w:hAnsi="Wingdings" w:hint="default"/>
+      </w:rPr>
+    </w:lvl>
+    <w:lvl w:ilvl="6" w:tplc="04090001" w:tentative="1">
+      <w:start w:val="1"/>
+      <w:numFmt w:val="bullet"/>
+      <w:lvlText w:val=""/>
+      <w:lvlJc w:val="left"/>
+      <w:pPr>
+        <w:ind w:left="5040" w:hanging="360"/>
+      </w:pPr>
+      <w:rPr>
+        <w:rFonts w:ascii="Symbol" w:hAnsi="Symbol" w:hint="default"/>
+      </w:rPr>
+    </w:lvl>
+    <w:lvl w:ilvl="7" w:tplc="04090003" w:tentative="1">
+      <w:start w:val="1"/>
+      <w:numFmt w:val="bullet"/>
+      <w:lvlText w:val="o"/>
+      <w:lvlJc w:val="left"/>
+      <w:pPr>
+        <w:ind w:left="5760" w:hanging="360"/>
+      </w:pPr>
+      <w:rPr>
+        <w:rFonts w:ascii="Courier New" w:hAnsi="Courier New" w:cs="Courier New" w:hint="default"/>
+      </w:rPr>
+    </w:lvl>
+    <w:lvl w:ilvl="8" w:tplc="04090005" w:tentative="1">
+      <w:start w:val="1"/>
+      <w:numFmt w:val="bullet"/>
+      <w:lvlText w:val=""/>
+      <w:lvlJc w:val="left"/>
+      <w:pPr>
+        <w:ind w:left="6480" w:hanging="360"/>
+      </w:pPr>
+      <w:rPr>
+        <w:rFonts w:ascii="Wingdings" w:hAnsi="Wingdings" w:hint="default"/>
+      </w:rPr>
+    </w:lvl>
+  </w:abstractNum>
   <w:num w:numId="1">
     <w:abstractNumId w:val="0"/>
+  </w:num>
+  <w:num w:numId="2">
+    <w:abstractNumId w:val="2"/>
+  </w:num>
+  <w:num w:numId="3">
+    <w:abstractNumId w:val="1"/>
   </w:num>
 </w:numbering>
 </file>

</xml_diff>